<commit_message>
stage4 final with reflection bonus
</commit_message>
<xml_diff>
--- a/פירוט בונוסים.docx
+++ b/פירוט בונוסים.docx
@@ -61,7 +61,6 @@
                                 <w:rtl/>
                               </w:rPr>
                             </w:pPr>
-                            <w:bookmarkStart w:id="0" w:name="_GoBack"/>
                             <w:r>
                               <w:rPr>
                                 <w:rFonts w:hint="cs"/>
@@ -108,7 +107,6 @@
                               <w:t xml:space="preserve"> עוזר אסתר 214255705 ואקשטיין חנה 213868631</w:t>
                             </w:r>
                           </w:p>
-                          <w:bookmarkEnd w:id="0"/>
                           <w:p/>
                         </w:txbxContent>
                       </wps:txbx>
@@ -392,49 +390,10 @@
           <w:rtl/>
         </w:rPr>
       </w:pPr>
-      <w:r>
-        <w:rPr>
-          <w:rFonts w:hint="cs"/>
-          <w:rtl/>
-        </w:rPr>
-        <w:t>שימוש ב</w:t>
-      </w:r>
-      <w:r>
-        <w:rPr>
-          <w:rFonts w:ascii="David" w:eastAsia="David" w:hAnsi="David" w:cs="David"/>
-        </w:rPr>
-        <w:t xml:space="preserve">    </w:t>
-      </w:r>
-      <w:r>
-        <w:rPr>
-          <w:rFonts w:ascii="David" w:eastAsia="David" w:hAnsi="David" w:cs="David"/>
-        </w:rPr>
-        <w:t xml:space="preserve"> </w:t>
-      </w:r>
-      <w:r>
-        <w:rPr>
-          <w:rFonts w:ascii="David" w:eastAsia="David" w:hAnsi="David" w:cs="David"/>
-        </w:rPr>
-        <w:t>Conver</w:t>
-      </w:r>
-      <w:r>
-        <w:rPr>
-          <w:rFonts w:ascii="David" w:eastAsia="David" w:hAnsi="David" w:cs="David"/>
-        </w:rPr>
-        <w:t>t</w:t>
-      </w:r>
-      <w:r>
-        <w:rPr>
-          <w:rFonts w:hint="cs"/>
-          <w:rtl/>
-        </w:rPr>
-        <w:t>לקבלת קלט מהמשתמש</w:t>
-      </w:r>
-    </w:p>
-    <w:p>
-      <w:pPr>
-        <w:rPr>
-          <w:rFonts w:hint="cs"/>
+    </w:p>
+    <w:p>
+      <w:pPr>
+        <w:rPr>
           <w:b/>
           <w:bCs/>
           <w:sz w:val="28"/>
@@ -451,13 +410,145 @@
           <w:szCs w:val="28"/>
           <w:rtl/>
         </w:rPr>
+        <w:t xml:space="preserve">שלב </w:t>
+      </w:r>
+      <w:r>
+        <w:rPr>
+          <w:rFonts w:hint="cs"/>
+          <w:b/>
+          <w:bCs/>
+          <w:sz w:val="28"/>
+          <w:szCs w:val="28"/>
+          <w:rtl/>
+        </w:rPr>
+        <w:t>3</w:t>
+      </w:r>
+      <w:r>
+        <w:rPr>
+          <w:rFonts w:hint="cs"/>
+          <w:b/>
+          <w:bCs/>
+          <w:sz w:val="28"/>
+          <w:szCs w:val="28"/>
+          <w:rtl/>
+        </w:rPr>
+        <w:t>:</w:t>
+      </w:r>
+    </w:p>
+    <w:p>
+      <w:pPr>
+        <w:rPr>
+          <w:rFonts w:hint="cs"/>
+          <w:rtl/>
+        </w:rPr>
+      </w:pPr>
+      <w:r>
+        <w:rPr>
+          <w:rFonts w:hint="cs"/>
+          <w:rtl/>
+        </w:rPr>
+        <w:t xml:space="preserve">שימוש </w:t>
+      </w:r>
+      <w:r>
+        <w:rPr>
+          <w:rFonts w:hint="cs"/>
+          <w:rtl/>
+        </w:rPr>
+        <w:t xml:space="preserve">ב </w:t>
+      </w:r>
+      <w:r>
+        <w:t xml:space="preserve">reflection </w:t>
+      </w:r>
+      <w:r>
+        <w:rPr>
+          <w:rFonts w:hint="cs"/>
+          <w:rtl/>
+        </w:rPr>
+        <w:t xml:space="preserve"> ע"מ להמיר </w:t>
+      </w:r>
+      <w:proofErr w:type="spellStart"/>
+      <w:r>
+        <w:rPr>
+          <w:rFonts w:hint="cs"/>
+          <w:rtl/>
+        </w:rPr>
+        <w:t>מאוביקטים</w:t>
+      </w:r>
+      <w:proofErr w:type="spellEnd"/>
+      <w:r>
+        <w:rPr>
+          <w:rFonts w:hint="cs"/>
+          <w:rtl/>
+        </w:rPr>
+        <w:t xml:space="preserve"> של </w:t>
+      </w:r>
+      <w:r>
+        <w:t>DO</w:t>
+      </w:r>
+      <w:r>
+        <w:rPr>
+          <w:rFonts w:hint="cs"/>
+          <w:rtl/>
+        </w:rPr>
+        <w:t xml:space="preserve"> </w:t>
+      </w:r>
+      <w:proofErr w:type="spellStart"/>
+      <w:r>
+        <w:rPr>
+          <w:rFonts w:hint="cs"/>
+          <w:rtl/>
+        </w:rPr>
+        <w:t>לאוביקטים</w:t>
+      </w:r>
+      <w:proofErr w:type="spellEnd"/>
+      <w:r>
+        <w:rPr>
+          <w:rFonts w:hint="cs"/>
+          <w:rtl/>
+        </w:rPr>
+        <w:t xml:space="preserve"> של </w:t>
+      </w:r>
+      <w:r>
+        <w:rPr>
+          <w:rFonts w:hint="cs"/>
+        </w:rPr>
+        <w:t>BO</w:t>
+      </w:r>
+      <w:r>
+        <w:rPr>
+          <w:rFonts w:hint="cs"/>
+          <w:rtl/>
+        </w:rPr>
+        <w:t xml:space="preserve"> ולהפך</w:t>
+      </w:r>
+    </w:p>
+    <w:p>
+      <w:pPr>
+        <w:rPr>
+          <w:b/>
+          <w:bCs/>
+          <w:sz w:val="28"/>
+          <w:szCs w:val="28"/>
+          <w:rtl/>
+        </w:rPr>
+      </w:pPr>
+      <w:bookmarkStart w:id="0" w:name="_GoBack"/>
+      <w:bookmarkEnd w:id="0"/>
+      <w:r>
+        <w:rPr>
+          <w:rFonts w:hint="cs"/>
+          <w:b/>
+          <w:bCs/>
+          <w:sz w:val="28"/>
+          <w:szCs w:val="28"/>
+          <w:rtl/>
+        </w:rPr>
         <w:t>שלב 4:</w:t>
       </w:r>
     </w:p>
     <w:p>
       <w:pPr>
         <w:rPr>
-          <w:rFonts w:hint="cs"/>
           <w:rtl/>
         </w:rPr>
       </w:pPr>
@@ -555,7 +646,6 @@
     <w:p>
       <w:pPr>
         <w:rPr>
-          <w:rFonts w:hint="cs"/>
           <w:rtl/>
         </w:rPr>
       </w:pPr>
@@ -772,15 +862,13 @@
     <w:p>
       <w:pPr>
         <w:rPr>
-          <w:rFonts w:hint="cs"/>
-          <w:rtl/>
-        </w:rPr>
-      </w:pPr>
-    </w:p>
-    <w:p>
-      <w:pPr>
-        <w:rPr>
-          <w:rFonts w:hint="cs"/>
+          <w:rtl/>
+        </w:rPr>
+      </w:pPr>
+    </w:p>
+    <w:p>
+      <w:pPr>
+        <w:rPr>
           <w:rtl/>
         </w:rPr>
       </w:pPr>

</xml_diff>